<commit_message>
Add course for Roma, Ilshat and template
</commit_message>
<xml_diff>
--- a/2023/Экономические показатели/Курсовая/Шаблон.docx
+++ b/2023/Экономические показатели/Курсовая/Шаблон.docx
@@ -119,7 +119,7 @@
           <w:rFonts w:cs="Times New Roman"/>
           <w:szCs w:val="24"/>
         </w:rPr>
-        <w:t>МДК 05.03 ТЕОРЕТИЧЕСКИЕ ОСНОВЫ МОНТАЖА, РЕМОНТА, НАЛАДКИ СИСТЕМ АВТОМАТИЧЕСКОГО УПРАВЛЕНИЯ, СРЕДСТВ ИЗМЕРЕНИЙ И МЕХЕТРОННЫХ СИСТЕМ</w:t>
+        <w:t>МДК 05.03 ЭКОНОМИКА ПРЕДПРИЯТИЯ</w:t>
       </w:r>
     </w:p>
     <w:p>
@@ -151,7 +151,7 @@
           <w:rFonts w:cs="Times New Roman"/>
           <w:szCs w:val="24"/>
         </w:rPr>
-        <w:t>«АВТОМАТИЗАЦИЯ УСТАНОВКИ ЭТИЛЕНОВОЙ КОЛОННЫ К-303»</w:t>
+        <w:t>«Оценка экономической эффективности деятельности предприятия»</w:t>
       </w:r>
     </w:p>
     <w:p>
@@ -167,7 +167,7 @@
           <w:rFonts w:cs="Times New Roman"/>
           <w:szCs w:val="24"/>
         </w:rPr>
-        <w:t>КП 4211 4456 – 15.02.07 – 4210 - 16</w:t>
+        <w:t>КП 4211 4456 – 15.02.07 – 4210 - ___</w:t>
       </w:r>
     </w:p>
     <w:p>
@@ -276,7 +276,10 @@
                               <w:jc w:val="right"/>
                             </w:pPr>
                             <w:r>
-                              <w:t>Студент Насыров Б.И</w:t>
+                              <w:t xml:space="preserve">Студент </w:t>
+                            </w:r>
+                            <w:r>
+                              <w:t>___</w:t>
                             </w:r>
                           </w:p>
                           <w:p>
@@ -311,6 +314,12 @@
                                 <w:lang w:val="tt-RU"/>
                               </w:rPr>
                               <w:t>Муртазина</w:t>
+                            </w:r>
+                            <w:r>
+                              <w:rPr>
+                                <w:lang w:val="tt-RU"/>
+                              </w:rPr>
+                              <w:t xml:space="preserve"> Г.А.</w:t>
                             </w:r>
                           </w:p>
                         </w:txbxContent>
@@ -352,7 +361,10 @@
                         <w:jc w:val="right"/>
                       </w:pPr>
                       <w:r>
-                        <w:t>Студент Насыров Б.И</w:t>
+                        <w:t xml:space="preserve">Студент </w:t>
+                      </w:r>
+                      <w:r>
+                        <w:t>___</w:t>
                       </w:r>
                     </w:p>
                     <w:p>
@@ -388,6 +400,12 @@
                         </w:rPr>
                         <w:t>Муртазина</w:t>
                       </w:r>
+                      <w:r>
+                        <w:rPr>
+                          <w:lang w:val="tt-RU"/>
+                        </w:rPr>
+                        <w:t xml:space="preserve"> Г.А.</w:t>
+                      </w:r>
                     </w:p>
                   </w:txbxContent>
                 </v:textbox>
@@ -1845,8 +1863,7 @@
               <w:ind w:firstLine="0"/>
             </w:pPr>
             <w:r>
-              <w:lastRenderedPageBreak/>
-              <w:t>17. Стоимость основных фондов на начало года по первоначальной стоимости износ.</w:t>
+              <w:t>17. Судебные издержки предприятия, тыс. руб.</w:t>
             </w:r>
           </w:p>
         </w:tc>
@@ -1881,7 +1898,11 @@
               <w:ind w:firstLine="0"/>
             </w:pPr>
             <w:r>
-              <w:t>18. Удельный вес оборудования в стоимости основных фондов, %</w:t>
+              <w:lastRenderedPageBreak/>
+              <w:t>18</w:t>
+            </w:r>
+            <w:r>
+              <w:t>. Стоимость основных фондов на начало года по первоначальной стоимости износ.</w:t>
             </w:r>
           </w:p>
         </w:tc>
@@ -1916,7 +1937,10 @@
               <w:ind w:firstLine="0"/>
             </w:pPr>
             <w:r>
-              <w:t>19. Стоимость поступивших в течение года основных фондов, тыс. руб. в том числе износ</w:t>
+              <w:t>19</w:t>
+            </w:r>
+            <w:r>
+              <w:t>. Удельный вес оборудования в стоимости основных фондов, %</w:t>
             </w:r>
           </w:p>
         </w:tc>
@@ -1951,7 +1975,10 @@
               <w:ind w:firstLine="0"/>
             </w:pPr>
             <w:r>
-              <w:t>20. Стоимость выбывших в течение года основных фондов, тыс. руб. в том числе износ</w:t>
+              <w:t>20</w:t>
+            </w:r>
+            <w:r>
+              <w:t>. Стоимость поступивших в течение года основных фондов, тыс. руб. в том числе износ</w:t>
             </w:r>
           </w:p>
         </w:tc>
@@ -1986,23 +2013,10 @@
               <w:ind w:firstLine="0"/>
             </w:pPr>
             <w:r>
-              <w:t>21. Сумма оборотных средств предприятия, тыс. руб.</w:t>
-            </w:r>
-          </w:p>
-          <w:p>
-            <w:pPr>
-              <w:ind w:firstLine="0"/>
-            </w:pPr>
-            <w:r>
-              <w:t>на начало года</w:t>
-            </w:r>
-          </w:p>
-          <w:p>
-            <w:pPr>
-              <w:ind w:firstLine="0"/>
-            </w:pPr>
-            <w:r>
-              <w:t>на конец года</w:t>
+              <w:t>21</w:t>
+            </w:r>
+            <w:r>
+              <w:t>. Стоимость выбывших в течение года основных фондов, тыс. руб. в том числе износ</w:t>
             </w:r>
           </w:p>
         </w:tc>
@@ -2037,7 +2051,58 @@
               <w:ind w:firstLine="0"/>
             </w:pPr>
             <w:r>
-              <w:t>22. Числе</w:t>
+              <w:t>22. Сумма оборотных средств предприятия, тыс. руб.</w:t>
+            </w:r>
+          </w:p>
+          <w:p>
+            <w:pPr>
+              <w:ind w:firstLine="0"/>
+            </w:pPr>
+            <w:r>
+              <w:t>на начало года</w:t>
+            </w:r>
+          </w:p>
+          <w:p>
+            <w:pPr>
+              <w:ind w:firstLine="0"/>
+            </w:pPr>
+            <w:r>
+              <w:t>на конец года</w:t>
+            </w:r>
+          </w:p>
+        </w:tc>
+        <w:tc>
+          <w:tcPr>
+            <w:tcW w:w="1559" w:type="dxa"/>
+          </w:tcPr>
+          <w:p>
+            <w:pPr>
+              <w:ind w:firstLine="0"/>
+            </w:pPr>
+          </w:p>
+        </w:tc>
+        <w:tc>
+          <w:tcPr>
+            <w:tcW w:w="1411" w:type="dxa"/>
+          </w:tcPr>
+          <w:p>
+            <w:pPr>
+              <w:ind w:firstLine="0"/>
+            </w:pPr>
+          </w:p>
+        </w:tc>
+      </w:tr>
+      <w:tr>
+        <w:tc>
+          <w:tcPr>
+            <w:tcW w:w="7225" w:type="dxa"/>
+          </w:tcPr>
+          <w:p>
+            <w:pPr>
+              <w:ind w:firstLine="0"/>
+            </w:pPr>
+            <w:r>
+              <w:t>23. Числе</w:t>
             </w:r>
             <w:r>
               <w:t>нность рабочих предприятия, чел.</w:t>
@@ -2335,11 +2400,19 @@
       <w:r>
         <w:softHyphen/>
       </w:r>
+      <w:proofErr w:type="spellStart"/>
       <w:r>
         <w:rPr>
           <w:vertAlign w:val="subscript"/>
         </w:rPr>
-        <w:t xml:space="preserve">стр </w:t>
+        <w:t>стр</w:t>
+      </w:r>
+      <w:proofErr w:type="spellEnd"/>
+      <w:r>
+        <w:rPr>
+          <w:vertAlign w:val="subscript"/>
+        </w:rPr>
+        <w:t xml:space="preserve"> </w:t>
       </w:r>
       <w:r>
         <w:t xml:space="preserve">– объем готовой продукции, </w:t>
@@ -2602,6 +2675,7 @@
           <w:rFonts w:eastAsiaTheme="minorEastAsia"/>
         </w:rPr>
       </w:pPr>
+      <w:proofErr w:type="spellStart"/>
       <w:r>
         <w:rPr>
           <w:rFonts w:eastAsiaTheme="minorEastAsia"/>
@@ -2613,7 +2687,15 @@
           <w:rFonts w:eastAsiaTheme="minorEastAsia"/>
           <w:vertAlign w:val="subscript"/>
         </w:rPr>
-        <w:t xml:space="preserve">зак </w:t>
+        <w:t>зак</w:t>
+      </w:r>
+      <w:proofErr w:type="spellEnd"/>
+      <w:r>
+        <w:rPr>
+          <w:rFonts w:eastAsiaTheme="minorEastAsia"/>
+          <w:vertAlign w:val="subscript"/>
+        </w:rPr>
+        <w:t xml:space="preserve"> </w:t>
       </w:r>
       <w:r>
         <w:rPr>
@@ -2689,7 +2771,14 @@
         <w:rPr>
           <w:rFonts w:eastAsiaTheme="minorEastAsia"/>
         </w:rPr>
-        <w:t>Где М</w:t>
+        <w:t xml:space="preserve">Где </w:t>
+      </w:r>
+      <w:proofErr w:type="spellStart"/>
+      <w:r>
+        <w:rPr>
+          <w:rFonts w:eastAsiaTheme="minorEastAsia"/>
+        </w:rPr>
+        <w:t>М</w:t>
       </w:r>
       <w:r>
         <w:rPr>
@@ -2698,6 +2787,7 @@
         </w:rPr>
         <w:t>затр</w:t>
       </w:r>
+      <w:proofErr w:type="spellEnd"/>
       <w:r>
         <w:rPr>
           <w:rFonts w:eastAsiaTheme="minorEastAsia"/>
@@ -2820,7 +2910,14 @@
         <w:rPr>
           <w:rFonts w:eastAsiaTheme="minorEastAsia"/>
         </w:rPr>
-        <w:t xml:space="preserve"> и НР</w:t>
+        <w:t xml:space="preserve"> и </w:t>
+      </w:r>
+      <w:proofErr w:type="spellStart"/>
+      <w:r>
+        <w:rPr>
+          <w:rFonts w:eastAsiaTheme="minorEastAsia"/>
+        </w:rPr>
+        <w:t>НР</w:t>
       </w:r>
       <w:r>
         <w:rPr>
@@ -2829,6 +2926,7 @@
         </w:rPr>
         <w:t>к</w:t>
       </w:r>
+      <w:proofErr w:type="spellEnd"/>
       <w:r>
         <w:rPr>
           <w:rFonts w:eastAsiaTheme="minorEastAsia"/>
@@ -3037,7 +3135,14 @@
         <w:rPr>
           <w:rFonts w:eastAsiaTheme="minorEastAsia"/>
         </w:rPr>
-        <w:t>Где Д</w:t>
+        <w:t xml:space="preserve">Где </w:t>
+      </w:r>
+      <w:proofErr w:type="spellStart"/>
+      <w:r>
+        <w:rPr>
+          <w:rFonts w:eastAsiaTheme="minorEastAsia"/>
+        </w:rPr>
+        <w:t>Д</w:t>
       </w:r>
       <w:r>
         <w:rPr>
@@ -3046,6 +3151,7 @@
         </w:rPr>
         <w:t>др</w:t>
       </w:r>
+      <w:proofErr w:type="spellEnd"/>
       <w:r>
         <w:rPr>
           <w:rFonts w:eastAsiaTheme="minorEastAsia"/>
@@ -3065,6 +3171,7 @@
           <w:rFonts w:eastAsiaTheme="minorEastAsia"/>
         </w:rPr>
       </w:pPr>
+      <w:proofErr w:type="spellStart"/>
       <w:r>
         <w:rPr>
           <w:rFonts w:eastAsiaTheme="minorEastAsia"/>
@@ -3078,6 +3185,7 @@
         </w:rPr>
         <w:t>вр</w:t>
       </w:r>
+      <w:proofErr w:type="spellEnd"/>
       <w:r>
         <w:rPr>
           <w:rFonts w:eastAsiaTheme="minorEastAsia"/>
@@ -3156,6 +3264,7 @@
         </w:rPr>
         <w:t xml:space="preserve">Где </w:t>
       </w:r>
+      <w:proofErr w:type="spellStart"/>
       <w:r>
         <w:rPr>
           <w:rFonts w:eastAsiaTheme="minorEastAsia"/>
@@ -3175,6 +3284,7 @@
         </w:rPr>
         <w:t>пр</w:t>
       </w:r>
+      <w:proofErr w:type="spellEnd"/>
       <w:r>
         <w:rPr>
           <w:rFonts w:eastAsiaTheme="minorEastAsia"/>
@@ -3348,6 +3458,9 @@
             <w:r>
               <w:t>1. Товарное производство</w:t>
             </w:r>
+            <w:r>
+              <w:t>, тыс. руб.</w:t>
+            </w:r>
           </w:p>
         </w:tc>
         <w:tc>
@@ -3395,12 +3508,15 @@
           <w:p>
             <w:pPr>
               <w:ind w:firstLine="0"/>
+              <w:rPr>
+                <w:lang w:val="en-US"/>
+              </w:rPr>
             </w:pPr>
             <w:r>
               <w:fldChar w:fldCharType="begin"/>
             </w:r>
             <w:r>
-              <w:instrText xml:space="preserve"> =B2-C2 </w:instrText>
+              <w:instrText xml:space="preserve"> = C3-B3 </w:instrText>
             </w:r>
             <w:r>
               <w:fldChar w:fldCharType="separate"/>
@@ -3428,7 +3544,16 @@
               <w:fldChar w:fldCharType="begin"/>
             </w:r>
             <w:r>
-              <w:instrText xml:space="preserve"> =C3/B3 </w:instrText>
+              <w:instrText xml:space="preserve"> =C3/B</w:instrText>
+            </w:r>
+            <w:r>
+              <w:rPr>
+                <w:lang w:val="en-US"/>
+              </w:rPr>
+              <w:instrText>3</w:instrText>
+            </w:r>
+            <w:r>
+              <w:instrText xml:space="preserve"> </w:instrText>
             </w:r>
             <w:r>
               <w:fldChar w:fldCharType="separate"/>
@@ -3457,6 +3582,9 @@
             <w:r>
               <w:t>2. Валовая производство</w:t>
             </w:r>
+            <w:r>
+              <w:t>, тыс. руб.</w:t>
+            </w:r>
           </w:p>
         </w:tc>
         <w:tc>
@@ -3509,7 +3637,7 @@
               <w:fldChar w:fldCharType="begin"/>
             </w:r>
             <w:r>
-              <w:instrText xml:space="preserve"> =B3-C3 </w:instrText>
+              <w:instrText xml:space="preserve"> = C4-B4 </w:instrText>
             </w:r>
             <w:r>
               <w:fldChar w:fldCharType="separate"/>
@@ -3537,22 +3665,7 @@
               <w:fldChar w:fldCharType="begin"/>
             </w:r>
             <w:r>
-              <w:instrText xml:space="preserve"> </w:instrText>
-            </w:r>
-            <w:r>
-              <w:instrText>=C3</w:instrText>
-            </w:r>
-            <w:r>
-              <w:instrText>/B</w:instrText>
-            </w:r>
-            <w:r>
-              <w:rPr>
-                <w:lang w:val="en-US"/>
-              </w:rPr>
-              <w:instrText>3</w:instrText>
-            </w:r>
-            <w:r>
-              <w:instrText xml:space="preserve"> </w:instrText>
+              <w:instrText xml:space="preserve"> =C4/B4 </w:instrText>
             </w:r>
             <w:r>
               <w:fldChar w:fldCharType="separate"/>
@@ -3581,6 +3694,9 @@
             <w:r>
               <w:t>3. Чистое производство</w:t>
             </w:r>
+            <w:r>
+              <w:t>, тыс. руб.</w:t>
+            </w:r>
           </w:p>
         </w:tc>
         <w:tc>
@@ -3633,7 +3749,7 @@
               <w:fldChar w:fldCharType="begin"/>
             </w:r>
             <w:r>
-              <w:instrText xml:space="preserve"> =B4-C4 </w:instrText>
+              <w:instrText xml:space="preserve"> =C5-B5 </w:instrText>
             </w:r>
             <w:r>
               <w:fldChar w:fldCharType="separate"/>
@@ -3661,13 +3777,7 @@
               <w:fldChar w:fldCharType="begin"/>
             </w:r>
             <w:r>
-              <w:instrText xml:space="preserve"> </w:instrText>
-            </w:r>
-            <w:r>
-              <w:instrText>=C4/B4</w:instrText>
-            </w:r>
-            <w:r>
-              <w:instrText xml:space="preserve"> </w:instrText>
+              <w:instrText xml:space="preserve"> =C5/B5 </w:instrText>
             </w:r>
             <w:r>
               <w:fldChar w:fldCharType="separate"/>
@@ -3696,6 +3806,9 @@
             <w:r>
               <w:t>4. Реализованная продукция</w:t>
             </w:r>
+            <w:r>
+              <w:t>, тыс. руб.</w:t>
+            </w:r>
           </w:p>
         </w:tc>
         <w:tc>
@@ -3748,25 +3861,7 @@
               <w:fldChar w:fldCharType="begin"/>
             </w:r>
             <w:r>
-              <w:instrText xml:space="preserve"> =B</w:instrText>
-            </w:r>
-            <w:r>
-              <w:rPr>
-                <w:lang w:val="en-US"/>
-              </w:rPr>
-              <w:instrText>5</w:instrText>
-            </w:r>
-            <w:r>
-              <w:instrText>-C</w:instrText>
-            </w:r>
-            <w:r>
-              <w:rPr>
-                <w:lang w:val="en-US"/>
-              </w:rPr>
-              <w:instrText>5</w:instrText>
-            </w:r>
-            <w:r>
-              <w:instrText xml:space="preserve"> </w:instrText>
+              <w:instrText xml:space="preserve"> =C6-B6 </w:instrText>
             </w:r>
             <w:r>
               <w:fldChar w:fldCharType="separate"/>
@@ -3794,13 +3889,7 @@
               <w:fldChar w:fldCharType="begin"/>
             </w:r>
             <w:r>
-              <w:instrText xml:space="preserve"> </w:instrText>
-            </w:r>
-            <w:r>
-              <w:instrText>=C5/B5</w:instrText>
-            </w:r>
-            <w:r>
-              <w:instrText xml:space="preserve"> </w:instrText>
+              <w:instrText xml:space="preserve"> =C6/B6 </w:instrText>
             </w:r>
             <w:r>
               <w:fldChar w:fldCharType="separate"/>
@@ -3829,6 +3918,9 @@
             <w:r>
               <w:t>5. Прибыль от основной деятельности</w:t>
             </w:r>
+            <w:r>
+              <w:t>, тыс. руб.</w:t>
+            </w:r>
           </w:p>
         </w:tc>
         <w:tc>
@@ -3881,25 +3973,7 @@
               <w:fldChar w:fldCharType="begin"/>
             </w:r>
             <w:r>
-              <w:instrText xml:space="preserve"> =B</w:instrText>
-            </w:r>
-            <w:r>
-              <w:rPr>
-                <w:lang w:val="en-US"/>
-              </w:rPr>
-              <w:instrText>6</w:instrText>
-            </w:r>
-            <w:r>
-              <w:instrText>-C</w:instrText>
-            </w:r>
-            <w:r>
-              <w:rPr>
-                <w:lang w:val="en-US"/>
-              </w:rPr>
-              <w:instrText>6</w:instrText>
-            </w:r>
-            <w:r>
-              <w:instrText xml:space="preserve"> </w:instrText>
+              <w:instrText xml:space="preserve"> =C7-B7 </w:instrText>
             </w:r>
             <w:r>
               <w:fldChar w:fldCharType="separate"/>
@@ -3927,13 +4001,7 @@
               <w:fldChar w:fldCharType="begin"/>
             </w:r>
             <w:r>
-              <w:instrText xml:space="preserve"> </w:instrText>
-            </w:r>
-            <w:r>
-              <w:instrText>=C6/B6</w:instrText>
-            </w:r>
-            <w:r>
-              <w:instrText xml:space="preserve"> </w:instrText>
+              <w:instrText xml:space="preserve"> =C7/B7 </w:instrText>
             </w:r>
             <w:r>
               <w:fldChar w:fldCharType="separate"/>
@@ -3962,6 +4030,9 @@
             <w:r>
               <w:t>6. Балансовая прибыль</w:t>
             </w:r>
+            <w:r>
+              <w:t>, тыс. руб.</w:t>
+            </w:r>
           </w:p>
         </w:tc>
         <w:tc>
@@ -4014,22 +4085,13 @@
               <w:fldChar w:fldCharType="begin"/>
             </w:r>
             <w:r>
-              <w:instrText xml:space="preserve"> =B</w:instrText>
-            </w:r>
-            <w:r>
-              <w:rPr>
-                <w:lang w:val="en-US"/>
-              </w:rPr>
-              <w:instrText>7</w:instrText>
-            </w:r>
-            <w:r>
-              <w:instrText>-C</w:instrText>
-            </w:r>
-            <w:r>
-              <w:rPr>
-                <w:lang w:val="en-US"/>
-              </w:rPr>
-              <w:instrText>7</w:instrText>
+              <w:instrText xml:space="preserve"> =C8-B</w:instrText>
+            </w:r>
+            <w:r>
+              <w:rPr>
+                <w:lang w:val="en-US"/>
+              </w:rPr>
+              <w:instrText>8</w:instrText>
             </w:r>
             <w:r>
               <w:instrText xml:space="preserve"> </w:instrText>
@@ -4060,10 +4122,13 @@
               <w:fldChar w:fldCharType="begin"/>
             </w:r>
             <w:r>
-              <w:instrText xml:space="preserve"> </w:instrText>
-            </w:r>
-            <w:r>
-              <w:instrText>=C7/B7</w:instrText>
+              <w:instrText xml:space="preserve"> =C8/B</w:instrText>
+            </w:r>
+            <w:r>
+              <w:rPr>
+                <w:lang w:val="en-US"/>
+              </w:rPr>
+              <w:instrText>8</w:instrText>
             </w:r>
             <w:r>
               <w:instrText xml:space="preserve"> </w:instrText>
@@ -4095,6 +4160,9 @@
             <w:r>
               <w:t>7. Чистая прибыль</w:t>
             </w:r>
+            <w:r>
+              <w:t>, тыс. руб.</w:t>
+            </w:r>
           </w:p>
         </w:tc>
         <w:tc>
@@ -4147,25 +4215,7 @@
               <w:fldChar w:fldCharType="begin"/>
             </w:r>
             <w:r>
-              <w:instrText xml:space="preserve"> =B</w:instrText>
-            </w:r>
-            <w:r>
-              <w:rPr>
-                <w:lang w:val="en-US"/>
-              </w:rPr>
-              <w:instrText>8</w:instrText>
-            </w:r>
-            <w:r>
-              <w:instrText>-C</w:instrText>
-            </w:r>
-            <w:r>
-              <w:rPr>
-                <w:lang w:val="en-US"/>
-              </w:rPr>
-              <w:instrText>8</w:instrText>
-            </w:r>
-            <w:r>
-              <w:instrText xml:space="preserve"> </w:instrText>
+              <w:instrText xml:space="preserve"> =C9-B9 </w:instrText>
             </w:r>
             <w:r>
               <w:fldChar w:fldCharType="separate"/>
@@ -4193,22 +4243,7 @@
               <w:fldChar w:fldCharType="begin"/>
             </w:r>
             <w:r>
-              <w:instrText xml:space="preserve"> </w:instrText>
-            </w:r>
-            <w:r>
-              <w:instrText>=C8</w:instrText>
-            </w:r>
-            <w:r>
-              <w:instrText>/B</w:instrText>
-            </w:r>
-            <w:r>
-              <w:rPr>
-                <w:lang w:val="en-US"/>
-              </w:rPr>
-              <w:instrText>8</w:instrText>
-            </w:r>
-            <w:r>
-              <w:instrText xml:space="preserve"> </w:instrText>
+              <w:instrText xml:space="preserve"> =C9/B9 </w:instrText>
             </w:r>
             <w:r>
               <w:fldChar w:fldCharType="separate"/>
@@ -4593,13 +4628,27 @@
         <w:rPr>
           <w:rFonts w:eastAsiaTheme="minorEastAsia"/>
         </w:rPr>
-        <w:t xml:space="preserve"> называется оплатоё</w:t>
-      </w:r>
-      <w:r>
-        <w:rPr>
-          <w:rFonts w:eastAsiaTheme="minorEastAsia"/>
-        </w:rPr>
-        <w:t>мкостью единицы продукции. Дро</w:t>
+        <w:t xml:space="preserve"> называется </w:t>
+      </w:r>
+      <w:proofErr w:type="spellStart"/>
+      <w:r>
+        <w:rPr>
+          <w:rFonts w:eastAsiaTheme="minorEastAsia"/>
+        </w:rPr>
+        <w:t>оплатоё</w:t>
+      </w:r>
+      <w:r>
+        <w:rPr>
+          <w:rFonts w:eastAsiaTheme="minorEastAsia"/>
+        </w:rPr>
+        <w:t>мкостью</w:t>
+      </w:r>
+      <w:proofErr w:type="spellEnd"/>
+      <w:r>
+        <w:rPr>
+          <w:rFonts w:eastAsiaTheme="minorEastAsia"/>
+        </w:rPr>
+        <w:t xml:space="preserve"> единицы продукции. Дро</w:t>
       </w:r>
       <w:r>
         <w:rPr>
@@ -5159,7 +5208,21 @@
               <w:rPr>
                 <w:rFonts w:eastAsiaTheme="minorEastAsia"/>
               </w:rPr>
-              <w:t>Ед. измер.</w:t>
+              <w:t xml:space="preserve">Ед. </w:t>
+            </w:r>
+            <w:proofErr w:type="spellStart"/>
+            <w:r>
+              <w:rPr>
+                <w:rFonts w:eastAsiaTheme="minorEastAsia"/>
+              </w:rPr>
+              <w:t>измер</w:t>
+            </w:r>
+            <w:proofErr w:type="spellEnd"/>
+            <w:r>
+              <w:rPr>
+                <w:rFonts w:eastAsiaTheme="minorEastAsia"/>
+              </w:rPr>
+              <w:t>.</w:t>
             </w:r>
           </w:p>
         </w:tc>
@@ -5460,7 +5523,7 @@
               <w:rPr>
                 <w:rFonts w:eastAsiaTheme="minorEastAsia"/>
               </w:rPr>
-              <w:instrText xml:space="preserve"> =D3-E3 </w:instrText>
+              <w:instrText xml:space="preserve"> =E3-D3 </w:instrText>
             </w:r>
             <w:r>
               <w:rPr>
@@ -5544,19 +5607,7 @@
               <w:rPr>
                 <w:rFonts w:eastAsiaTheme="minorEastAsia"/>
               </w:rPr>
-              <w:t xml:space="preserve">2. </w:t>
-            </w:r>
-            <w:r>
-              <w:rPr>
-                <w:rFonts w:eastAsiaTheme="minorEastAsia"/>
-              </w:rPr>
-              <w:t>Численность</w:t>
-            </w:r>
-            <w:r>
-              <w:rPr>
-                <w:rFonts w:eastAsiaTheme="minorEastAsia"/>
-              </w:rPr>
-              <w:t xml:space="preserve"> работников предприятия</w:t>
+              <w:t>2. Численность работников предприятия</w:t>
             </w:r>
           </w:p>
         </w:tc>
@@ -5661,19 +5712,20 @@
               <w:rPr>
                 <w:rFonts w:eastAsiaTheme="minorEastAsia"/>
               </w:rPr>
-              <w:instrText xml:space="preserve"> </w:instrText>
-            </w:r>
-            <w:r>
-              <w:rPr>
-                <w:rFonts w:eastAsiaTheme="minorEastAsia"/>
-              </w:rPr>
-              <w:instrText>=D4</w:instrText>
-            </w:r>
-            <w:r>
-              <w:rPr>
-                <w:rFonts w:eastAsiaTheme="minorEastAsia"/>
-              </w:rPr>
-              <w:instrText>-E</w:instrText>
+              <w:instrText xml:space="preserve"> =E</w:instrText>
+            </w:r>
+            <w:r>
+              <w:rPr>
+                <w:rFonts w:eastAsiaTheme="minorEastAsia"/>
+                <w:lang w:val="en-US"/>
+              </w:rPr>
+              <w:instrText>4</w:instrText>
+            </w:r>
+            <w:r>
+              <w:rPr>
+                <w:rFonts w:eastAsiaTheme="minorEastAsia"/>
+              </w:rPr>
+              <w:instrText>-D</w:instrText>
             </w:r>
             <w:r>
               <w:rPr>
@@ -5901,7 +5953,7 @@
               <w:rPr>
                 <w:rFonts w:eastAsiaTheme="minorEastAsia"/>
               </w:rPr>
-              <w:instrText xml:space="preserve"> =D</w:instrText>
+              <w:instrText xml:space="preserve"> =E5-D</w:instrText>
             </w:r>
             <w:r>
               <w:rPr>
@@ -5914,19 +5966,6 @@
               <w:rPr>
                 <w:rFonts w:eastAsiaTheme="minorEastAsia"/>
               </w:rPr>
-              <w:instrText>-E</w:instrText>
-            </w:r>
-            <w:r>
-              <w:rPr>
-                <w:rFonts w:eastAsiaTheme="minorEastAsia"/>
-                <w:lang w:val="en-US"/>
-              </w:rPr>
-              <w:instrText>5</w:instrText>
-            </w:r>
-            <w:r>
-              <w:rPr>
-                <w:rFonts w:eastAsiaTheme="minorEastAsia"/>
-              </w:rPr>
               <w:instrText xml:space="preserve"> </w:instrText>
             </w:r>
             <w:r>
@@ -5971,19 +6010,7 @@
               <w:rPr>
                 <w:rFonts w:eastAsiaTheme="minorEastAsia"/>
               </w:rPr>
-              <w:instrText xml:space="preserve"> </w:instrText>
-            </w:r>
-            <w:r>
-              <w:rPr>
-                <w:rFonts w:eastAsiaTheme="minorEastAsia"/>
-              </w:rPr>
-              <w:instrText>=E5</w:instrText>
-            </w:r>
-            <w:r>
-              <w:rPr>
-                <w:rFonts w:eastAsiaTheme="minorEastAsia"/>
-              </w:rPr>
-              <w:instrText>/D</w:instrText>
+              <w:instrText xml:space="preserve"> =E5/D</w:instrText>
             </w:r>
             <w:r>
               <w:rPr>
@@ -6141,13 +6168,27 @@
               <w:rPr>
                 <w:rFonts w:eastAsiaTheme="minorEastAsia"/>
               </w:rPr>
-              <w:instrText xml:space="preserve"> </w:instrText>
-            </w:r>
-            <w:r>
-              <w:rPr>
-                <w:rFonts w:eastAsiaTheme="minorEastAsia"/>
-              </w:rPr>
-              <w:instrText>=D6-E6</w:instrText>
+              <w:instrText xml:space="preserve"> =E</w:instrText>
+            </w:r>
+            <w:r>
+              <w:rPr>
+                <w:rFonts w:eastAsiaTheme="minorEastAsia"/>
+                <w:lang w:val="en-US"/>
+              </w:rPr>
+              <w:instrText>6</w:instrText>
+            </w:r>
+            <w:r>
+              <w:rPr>
+                <w:rFonts w:eastAsiaTheme="minorEastAsia"/>
+              </w:rPr>
+              <w:instrText>-D</w:instrText>
+            </w:r>
+            <w:r>
+              <w:rPr>
+                <w:rFonts w:eastAsiaTheme="minorEastAsia"/>
+                <w:lang w:val="en-US"/>
+              </w:rPr>
+              <w:instrText>6</w:instrText>
             </w:r>
             <w:r>
               <w:rPr>
@@ -6368,7 +6409,7 @@
               <w:rPr>
                 <w:rFonts w:eastAsiaTheme="minorEastAsia"/>
               </w:rPr>
-              <w:instrText xml:space="preserve"> =D</w:instrText>
+              <w:instrText xml:space="preserve"> =E</w:instrText>
             </w:r>
             <w:r>
               <w:rPr>
@@ -6381,7 +6422,7 @@
               <w:rPr>
                 <w:rFonts w:eastAsiaTheme="minorEastAsia"/>
               </w:rPr>
-              <w:instrText>-E</w:instrText>
+              <w:instrText>-D</w:instrText>
             </w:r>
             <w:r>
               <w:rPr>
@@ -6609,13 +6650,27 @@
               <w:rPr>
                 <w:rFonts w:eastAsiaTheme="minorEastAsia"/>
               </w:rPr>
-              <w:instrText xml:space="preserve"> </w:instrText>
-            </w:r>
-            <w:r>
-              <w:rPr>
-                <w:rFonts w:eastAsiaTheme="minorEastAsia"/>
-              </w:rPr>
-              <w:instrText>=D8-E8</w:instrText>
+              <w:instrText xml:space="preserve"> =E</w:instrText>
+            </w:r>
+            <w:r>
+              <w:rPr>
+                <w:rFonts w:eastAsiaTheme="minorEastAsia"/>
+                <w:lang w:val="en-US"/>
+              </w:rPr>
+              <w:instrText>8</w:instrText>
+            </w:r>
+            <w:r>
+              <w:rPr>
+                <w:rFonts w:eastAsiaTheme="minorEastAsia"/>
+              </w:rPr>
+              <w:instrText>-D</w:instrText>
+            </w:r>
+            <w:r>
+              <w:rPr>
+                <w:rFonts w:eastAsiaTheme="minorEastAsia"/>
+                <w:lang w:val="en-US"/>
+              </w:rPr>
+              <w:instrText>8</w:instrText>
             </w:r>
             <w:r>
               <w:rPr>
@@ -6842,7 +6897,7 @@
               <w:rPr>
                 <w:rFonts w:eastAsiaTheme="minorEastAsia"/>
               </w:rPr>
-              <w:instrText xml:space="preserve"> =D</w:instrText>
+              <w:instrText xml:space="preserve"> =E</w:instrText>
             </w:r>
             <w:r>
               <w:rPr>
@@ -6855,7 +6910,7 @@
               <w:rPr>
                 <w:rFonts w:eastAsiaTheme="minorEastAsia"/>
               </w:rPr>
-              <w:instrText>-E</w:instrText>
+              <w:instrText>-D</w:instrText>
             </w:r>
             <w:r>
               <w:rPr>
@@ -7083,13 +7138,27 @@
               <w:rPr>
                 <w:rFonts w:eastAsiaTheme="minorEastAsia"/>
               </w:rPr>
-              <w:instrText xml:space="preserve"> </w:instrText>
-            </w:r>
-            <w:r>
-              <w:rPr>
-                <w:rFonts w:eastAsiaTheme="minorEastAsia"/>
-              </w:rPr>
-              <w:instrText>=D10-E10</w:instrText>
+              <w:instrText xml:space="preserve"> =E</w:instrText>
+            </w:r>
+            <w:r>
+              <w:rPr>
+                <w:rFonts w:eastAsiaTheme="minorEastAsia"/>
+                <w:lang w:val="en-US"/>
+              </w:rPr>
+              <w:instrText>10</w:instrText>
+            </w:r>
+            <w:r>
+              <w:rPr>
+                <w:rFonts w:eastAsiaTheme="minorEastAsia"/>
+              </w:rPr>
+              <w:instrText>-D</w:instrText>
+            </w:r>
+            <w:r>
+              <w:rPr>
+                <w:rFonts w:eastAsiaTheme="minorEastAsia"/>
+                <w:lang w:val="en-US"/>
+              </w:rPr>
+              <w:instrText>10</w:instrText>
             </w:r>
             <w:r>
               <w:rPr>
@@ -7322,7 +7391,7 @@
               <w:rPr>
                 <w:rFonts w:eastAsiaTheme="minorEastAsia"/>
               </w:rPr>
-              <w:instrText xml:space="preserve"> =D</w:instrText>
+              <w:instrText xml:space="preserve"> =E</w:instrText>
             </w:r>
             <w:r>
               <w:rPr>
@@ -7335,7 +7404,7 @@
               <w:rPr>
                 <w:rFonts w:eastAsiaTheme="minorEastAsia"/>
               </w:rPr>
-              <w:instrText>-E</w:instrText>
+              <w:instrText>-D</w:instrText>
             </w:r>
             <w:r>
               <w:rPr>
@@ -7563,7 +7632,7 @@
               <w:rPr>
                 <w:rFonts w:eastAsiaTheme="minorEastAsia"/>
               </w:rPr>
-              <w:instrText xml:space="preserve"> =D</w:instrText>
+              <w:instrText xml:space="preserve"> =E</w:instrText>
             </w:r>
             <w:r>
               <w:rPr>
@@ -7576,7 +7645,7 @@
               <w:rPr>
                 <w:rFonts w:eastAsiaTheme="minorEastAsia"/>
               </w:rPr>
-              <w:instrText>-E</w:instrText>
+              <w:instrText>-D</w:instrText>
             </w:r>
             <w:r>
               <w:rPr>
@@ -7804,33 +7873,33 @@
               <w:rPr>
                 <w:rFonts w:eastAsiaTheme="minorEastAsia"/>
               </w:rPr>
-              <w:instrText xml:space="preserve"> =D</w:instrText>
-            </w:r>
-            <w:r>
-              <w:rPr>
-                <w:rFonts w:eastAsiaTheme="minorEastAsia"/>
-                <w:lang w:val="en-US"/>
-              </w:rPr>
-              <w:instrText>1</w:instrText>
-            </w:r>
-            <w:r>
-              <w:rPr>
-                <w:rFonts w:eastAsiaTheme="minorEastAsia"/>
-              </w:rPr>
-              <w:instrText>3-E</w:instrText>
-            </w:r>
-            <w:r>
-              <w:rPr>
-                <w:rFonts w:eastAsiaTheme="minorEastAsia"/>
-                <w:lang w:val="en-US"/>
-              </w:rPr>
-              <w:instrText>1</w:instrText>
-            </w:r>
-            <w:r>
-              <w:rPr>
-                <w:rFonts w:eastAsiaTheme="minorEastAsia"/>
-              </w:rPr>
-              <w:instrText xml:space="preserve">3 </w:instrText>
+              <w:instrText xml:space="preserve"> =E</w:instrText>
+            </w:r>
+            <w:r>
+              <w:rPr>
+                <w:rFonts w:eastAsiaTheme="minorEastAsia"/>
+                <w:lang w:val="en-US"/>
+              </w:rPr>
+              <w:instrText>13</w:instrText>
+            </w:r>
+            <w:r>
+              <w:rPr>
+                <w:rFonts w:eastAsiaTheme="minorEastAsia"/>
+              </w:rPr>
+              <w:instrText>-D</w:instrText>
+            </w:r>
+            <w:r>
+              <w:rPr>
+                <w:rFonts w:eastAsiaTheme="minorEastAsia"/>
+                <w:lang w:val="en-US"/>
+              </w:rPr>
+              <w:instrText>13</w:instrText>
+            </w:r>
+            <w:r>
+              <w:rPr>
+                <w:rFonts w:eastAsiaTheme="minorEastAsia"/>
+              </w:rPr>
+              <w:instrText xml:space="preserve"> </w:instrText>
             </w:r>
             <w:r>
               <w:rPr>
@@ -8045,7 +8114,7 @@
               <w:rPr>
                 <w:rFonts w:eastAsiaTheme="minorEastAsia"/>
               </w:rPr>
-              <w:instrText xml:space="preserve"> =D</w:instrText>
+              <w:instrText xml:space="preserve"> =E</w:instrText>
             </w:r>
             <w:r>
               <w:rPr>
@@ -8058,7 +8127,7 @@
               <w:rPr>
                 <w:rFonts w:eastAsiaTheme="minorEastAsia"/>
               </w:rPr>
-              <w:instrText>-E</w:instrText>
+              <w:instrText>-D</w:instrText>
             </w:r>
             <w:r>
               <w:rPr>
@@ -8286,7 +8355,7 @@
               <w:rPr>
                 <w:rFonts w:eastAsiaTheme="minorEastAsia"/>
               </w:rPr>
-              <w:instrText xml:space="preserve"> =D</w:instrText>
+              <w:instrText xml:space="preserve"> =E</w:instrText>
             </w:r>
             <w:r>
               <w:rPr>
@@ -8299,7 +8368,7 @@
               <w:rPr>
                 <w:rFonts w:eastAsiaTheme="minorEastAsia"/>
               </w:rPr>
-              <w:instrText>-E</w:instrText>
+              <w:instrText>-D</w:instrText>
             </w:r>
             <w:r>
               <w:rPr>
@@ -8466,7 +8535,7 @@
         </w:trPr>
         <w:tc>
           <w:tcPr>
-            <w:tcW w:w="2830" w:type="dxa"/>
+            <w:tcW w:w="2793" w:type="dxa"/>
             <w:vMerge w:val="restart"/>
           </w:tcPr>
           <w:p>
@@ -8488,7 +8557,7 @@
         </w:tc>
         <w:tc>
           <w:tcPr>
-            <w:tcW w:w="911" w:type="dxa"/>
+            <w:tcW w:w="1010" w:type="dxa"/>
             <w:vMerge w:val="restart"/>
           </w:tcPr>
           <w:p>
@@ -8509,7 +8578,7 @@
         </w:tc>
         <w:tc>
           <w:tcPr>
-            <w:tcW w:w="2910" w:type="dxa"/>
+            <w:tcW w:w="2871" w:type="dxa"/>
             <w:gridSpan w:val="2"/>
           </w:tcPr>
           <w:p>
@@ -8530,7 +8599,7 @@
         </w:tc>
         <w:tc>
           <w:tcPr>
-            <w:tcW w:w="3544" w:type="dxa"/>
+            <w:tcW w:w="3521" w:type="dxa"/>
             <w:gridSpan w:val="2"/>
           </w:tcPr>
           <w:p>
@@ -8556,7 +8625,7 @@
         </w:trPr>
         <w:tc>
           <w:tcPr>
-            <w:tcW w:w="2830" w:type="dxa"/>
+            <w:tcW w:w="2793" w:type="dxa"/>
             <w:vMerge/>
           </w:tcPr>
           <w:p>
@@ -8571,7 +8640,7 @@
         </w:tc>
         <w:tc>
           <w:tcPr>
-            <w:tcW w:w="911" w:type="dxa"/>
+            <w:tcW w:w="1010" w:type="dxa"/>
             <w:vMerge/>
           </w:tcPr>
           <w:p>
@@ -8586,7 +8655,7 @@
         </w:tc>
         <w:tc>
           <w:tcPr>
-            <w:tcW w:w="1444" w:type="dxa"/>
+            <w:tcW w:w="1424" w:type="dxa"/>
           </w:tcPr>
           <w:p>
             <w:pPr>
@@ -8606,7 +8675,7 @@
         </w:tc>
         <w:tc>
           <w:tcPr>
-            <w:tcW w:w="1466" w:type="dxa"/>
+            <w:tcW w:w="1447" w:type="dxa"/>
           </w:tcPr>
           <w:p>
             <w:pPr>
@@ -8626,7 +8695,7 @@
         </w:tc>
         <w:tc>
           <w:tcPr>
-            <w:tcW w:w="1614" w:type="dxa"/>
+            <w:tcW w:w="1604" w:type="dxa"/>
           </w:tcPr>
           <w:p>
             <w:pPr>
@@ -8646,7 +8715,7 @@
         </w:tc>
         <w:tc>
           <w:tcPr>
-            <w:tcW w:w="1930" w:type="dxa"/>
+            <w:tcW w:w="1917" w:type="dxa"/>
           </w:tcPr>
           <w:p>
             <w:pPr>
@@ -8671,7 +8740,7 @@
         </w:trPr>
         <w:tc>
           <w:tcPr>
-            <w:tcW w:w="2830" w:type="dxa"/>
+            <w:tcW w:w="2793" w:type="dxa"/>
           </w:tcPr>
           <w:p>
             <w:pPr>
@@ -8690,7 +8759,7 @@
         </w:tc>
         <w:tc>
           <w:tcPr>
-            <w:tcW w:w="911" w:type="dxa"/>
+            <w:tcW w:w="1010" w:type="dxa"/>
           </w:tcPr>
           <w:p>
             <w:pPr>
@@ -8712,7 +8781,7 @@
         </w:tc>
         <w:tc>
           <w:tcPr>
-            <w:tcW w:w="1444" w:type="dxa"/>
+            <w:tcW w:w="1424" w:type="dxa"/>
           </w:tcPr>
           <w:p>
             <w:pPr>
@@ -8733,7 +8802,7 @@
         </w:tc>
         <w:tc>
           <w:tcPr>
-            <w:tcW w:w="1466" w:type="dxa"/>
+            <w:tcW w:w="1447" w:type="dxa"/>
           </w:tcPr>
           <w:p>
             <w:pPr>
@@ -8754,7 +8823,7 @@
         </w:tc>
         <w:tc>
           <w:tcPr>
-            <w:tcW w:w="1614" w:type="dxa"/>
+            <w:tcW w:w="1604" w:type="dxa"/>
           </w:tcPr>
           <w:p>
             <w:pPr>
@@ -8798,7 +8867,7 @@
         </w:tc>
         <w:tc>
           <w:tcPr>
-            <w:tcW w:w="1930" w:type="dxa"/>
+            <w:tcW w:w="1917" w:type="dxa"/>
           </w:tcPr>
           <w:p>
             <w:pPr>
@@ -8847,7 +8916,7 @@
         </w:trPr>
         <w:tc>
           <w:tcPr>
-            <w:tcW w:w="2830" w:type="dxa"/>
+            <w:tcW w:w="2793" w:type="dxa"/>
           </w:tcPr>
           <w:p>
             <w:pPr>
@@ -8890,7 +8959,7 @@
         </w:tc>
         <w:tc>
           <w:tcPr>
-            <w:tcW w:w="911" w:type="dxa"/>
+            <w:tcW w:w="1010" w:type="dxa"/>
           </w:tcPr>
           <w:p>
             <w:pPr>
@@ -8912,7 +8981,7 @@
         </w:tc>
         <w:tc>
           <w:tcPr>
-            <w:tcW w:w="1444" w:type="dxa"/>
+            <w:tcW w:w="1424" w:type="dxa"/>
           </w:tcPr>
           <w:p>
             <w:pPr>
@@ -8933,7 +9002,7 @@
         </w:tc>
         <w:tc>
           <w:tcPr>
-            <w:tcW w:w="1466" w:type="dxa"/>
+            <w:tcW w:w="1447" w:type="dxa"/>
           </w:tcPr>
           <w:p>
             <w:pPr>
@@ -8954,7 +9023,7 @@
         </w:tc>
         <w:tc>
           <w:tcPr>
-            <w:tcW w:w="1614" w:type="dxa"/>
+            <w:tcW w:w="1604" w:type="dxa"/>
           </w:tcPr>
           <w:p>
             <w:pPr>
@@ -9024,7 +9093,7 @@
         </w:tc>
         <w:tc>
           <w:tcPr>
-            <w:tcW w:w="1930" w:type="dxa"/>
+            <w:tcW w:w="1917" w:type="dxa"/>
           </w:tcPr>
           <w:p>
             <w:pPr>
@@ -9099,7 +9168,7 @@
         </w:trPr>
         <w:tc>
           <w:tcPr>
-            <w:tcW w:w="2830" w:type="dxa"/>
+            <w:tcW w:w="2793" w:type="dxa"/>
           </w:tcPr>
           <w:p>
             <w:pPr>
@@ -9136,7 +9205,7 @@
         </w:tc>
         <w:tc>
           <w:tcPr>
-            <w:tcW w:w="911" w:type="dxa"/>
+            <w:tcW w:w="1010" w:type="dxa"/>
           </w:tcPr>
           <w:p>
             <w:pPr>
@@ -9158,7 +9227,7 @@
         </w:tc>
         <w:tc>
           <w:tcPr>
-            <w:tcW w:w="1444" w:type="dxa"/>
+            <w:tcW w:w="1424" w:type="dxa"/>
           </w:tcPr>
           <w:p>
             <w:pPr>
@@ -9179,7 +9248,7 @@
         </w:tc>
         <w:tc>
           <w:tcPr>
-            <w:tcW w:w="1466" w:type="dxa"/>
+            <w:tcW w:w="1447" w:type="dxa"/>
           </w:tcPr>
           <w:p>
             <w:pPr>
@@ -9200,7 +9269,7 @@
         </w:tc>
         <w:tc>
           <w:tcPr>
-            <w:tcW w:w="1614" w:type="dxa"/>
+            <w:tcW w:w="1604" w:type="dxa"/>
           </w:tcPr>
           <w:p>
             <w:pPr>
@@ -9219,24 +9288,38 @@
               <w:rPr>
                 <w:rFonts w:eastAsiaTheme="minorEastAsia"/>
               </w:rPr>
+              <w:instrText xml:space="preserve"> =D</w:instrText>
+            </w:r>
+            <w:r>
+              <w:rPr>
+                <w:rFonts w:eastAsiaTheme="minorEastAsia"/>
+                <w:lang w:val="en-US"/>
+              </w:rPr>
+              <w:instrText>5</w:instrText>
+            </w:r>
+            <w:r>
+              <w:rPr>
+                <w:rFonts w:eastAsiaTheme="minorEastAsia"/>
+              </w:rPr>
+              <w:instrText>-C</w:instrText>
+            </w:r>
+            <w:r>
+              <w:rPr>
+                <w:rFonts w:eastAsiaTheme="minorEastAsia"/>
+                <w:lang w:val="en-US"/>
+              </w:rPr>
+              <w:instrText>5</w:instrText>
+            </w:r>
+            <w:r>
+              <w:rPr>
+                <w:rFonts w:eastAsiaTheme="minorEastAsia"/>
+              </w:rPr>
               <w:instrText xml:space="preserve"> </w:instrText>
             </w:r>
             <w:r>
               <w:rPr>
                 <w:rFonts w:eastAsiaTheme="minorEastAsia"/>
               </w:rPr>
-              <w:instrText>=D5-C5</w:instrText>
-            </w:r>
-            <w:r>
-              <w:rPr>
-                <w:rFonts w:eastAsiaTheme="minorEastAsia"/>
-              </w:rPr>
-              <w:instrText xml:space="preserve"> </w:instrText>
-            </w:r>
-            <w:r>
-              <w:rPr>
-                <w:rFonts w:eastAsiaTheme="minorEastAsia"/>
-              </w:rPr>
               <w:fldChar w:fldCharType="separate"/>
             </w:r>
             <w:r>
@@ -9256,7 +9339,7 @@
         </w:tc>
         <w:tc>
           <w:tcPr>
-            <w:tcW w:w="1930" w:type="dxa"/>
+            <w:tcW w:w="1917" w:type="dxa"/>
           </w:tcPr>
           <w:p>
             <w:pPr>
@@ -9331,7 +9414,7 @@
         </w:trPr>
         <w:tc>
           <w:tcPr>
-            <w:tcW w:w="2830" w:type="dxa"/>
+            <w:tcW w:w="2793" w:type="dxa"/>
           </w:tcPr>
           <w:p>
             <w:pPr>
@@ -9359,7 +9442,7 @@
         </w:tc>
         <w:tc>
           <w:tcPr>
-            <w:tcW w:w="911" w:type="dxa"/>
+            <w:tcW w:w="1010" w:type="dxa"/>
           </w:tcPr>
           <w:p>
             <w:pPr>
@@ -9379,7 +9462,7 @@
         </w:tc>
         <w:tc>
           <w:tcPr>
-            <w:tcW w:w="1444" w:type="dxa"/>
+            <w:tcW w:w="1424" w:type="dxa"/>
           </w:tcPr>
           <w:p>
             <w:pPr>
@@ -9400,7 +9483,7 @@
         </w:tc>
         <w:tc>
           <w:tcPr>
-            <w:tcW w:w="1466" w:type="dxa"/>
+            <w:tcW w:w="1447" w:type="dxa"/>
           </w:tcPr>
           <w:p>
             <w:pPr>
@@ -9421,7 +9504,7 @@
         </w:tc>
         <w:tc>
           <w:tcPr>
-            <w:tcW w:w="1614" w:type="dxa"/>
+            <w:tcW w:w="1604" w:type="dxa"/>
           </w:tcPr>
           <w:p>
             <w:pPr>
@@ -9440,7 +9523,7 @@
               <w:rPr>
                 <w:rFonts w:eastAsiaTheme="minorEastAsia"/>
               </w:rPr>
-              <w:instrText xml:space="preserve"> =D</w:instrText>
+              <w:instrText xml:space="preserve"> =D6-C</w:instrText>
             </w:r>
             <w:r>
               <w:rPr>
@@ -9453,19 +9536,6 @@
               <w:rPr>
                 <w:rFonts w:eastAsiaTheme="minorEastAsia"/>
               </w:rPr>
-              <w:instrText>-C</w:instrText>
-            </w:r>
-            <w:r>
-              <w:rPr>
-                <w:rFonts w:eastAsiaTheme="minorEastAsia"/>
-                <w:lang w:val="en-US"/>
-              </w:rPr>
-              <w:instrText>6</w:instrText>
-            </w:r>
-            <w:r>
-              <w:rPr>
-                <w:rFonts w:eastAsiaTheme="minorEastAsia"/>
-              </w:rPr>
               <w:instrText xml:space="preserve"> </w:instrText>
             </w:r>
             <w:r>
@@ -9491,7 +9561,7 @@
         </w:tc>
         <w:tc>
           <w:tcPr>
-            <w:tcW w:w="1930" w:type="dxa"/>
+            <w:tcW w:w="1917" w:type="dxa"/>
           </w:tcPr>
           <w:p>
             <w:pPr>
@@ -9510,19 +9580,7 @@
               <w:rPr>
                 <w:rFonts w:eastAsiaTheme="minorEastAsia"/>
               </w:rPr>
-              <w:instrText xml:space="preserve"> </w:instrText>
-            </w:r>
-            <w:r>
-              <w:rPr>
-                <w:rFonts w:eastAsiaTheme="minorEastAsia"/>
-              </w:rPr>
-              <w:instrText>=D6</w:instrText>
-            </w:r>
-            <w:r>
-              <w:rPr>
-                <w:rFonts w:eastAsiaTheme="minorEastAsia"/>
-              </w:rPr>
-              <w:instrText>/C</w:instrText>
+              <w:instrText xml:space="preserve"> =D6/C</w:instrText>
             </w:r>
             <w:r>
               <w:rPr>
@@ -9565,7 +9623,7 @@
         </w:trPr>
         <w:tc>
           <w:tcPr>
-            <w:tcW w:w="2830" w:type="dxa"/>
+            <w:tcW w:w="2793" w:type="dxa"/>
           </w:tcPr>
           <w:p>
             <w:pPr>
@@ -9596,7 +9654,7 @@
         </w:tc>
         <w:tc>
           <w:tcPr>
-            <w:tcW w:w="911" w:type="dxa"/>
+            <w:tcW w:w="1010" w:type="dxa"/>
           </w:tcPr>
           <w:p>
             <w:pPr>
@@ -9624,7 +9682,7 @@
         </w:tc>
         <w:tc>
           <w:tcPr>
-            <w:tcW w:w="1444" w:type="dxa"/>
+            <w:tcW w:w="1424" w:type="dxa"/>
           </w:tcPr>
           <w:p>
             <w:pPr>
@@ -9645,7 +9703,7 @@
         </w:tc>
         <w:tc>
           <w:tcPr>
-            <w:tcW w:w="1466" w:type="dxa"/>
+            <w:tcW w:w="1447" w:type="dxa"/>
           </w:tcPr>
           <w:p>
             <w:pPr>
@@ -9666,7 +9724,7 @@
         </w:tc>
         <w:tc>
           <w:tcPr>
-            <w:tcW w:w="1614" w:type="dxa"/>
+            <w:tcW w:w="1604" w:type="dxa"/>
           </w:tcPr>
           <w:p>
             <w:pPr>
@@ -9685,33 +9743,7 @@
               <w:rPr>
                 <w:rFonts w:eastAsiaTheme="minorEastAsia"/>
               </w:rPr>
-              <w:instrText xml:space="preserve"> =D</w:instrText>
-            </w:r>
-            <w:r>
-              <w:rPr>
-                <w:rFonts w:eastAsiaTheme="minorEastAsia"/>
-                <w:lang w:val="en-US"/>
-              </w:rPr>
-              <w:instrText>7</w:instrText>
-            </w:r>
-            <w:r>
-              <w:rPr>
-                <w:rFonts w:eastAsiaTheme="minorEastAsia"/>
-              </w:rPr>
-              <w:instrText>-C</w:instrText>
-            </w:r>
-            <w:r>
-              <w:rPr>
-                <w:rFonts w:eastAsiaTheme="minorEastAsia"/>
-                <w:lang w:val="en-US"/>
-              </w:rPr>
-              <w:instrText>7</w:instrText>
-            </w:r>
-            <w:r>
-              <w:rPr>
-                <w:rFonts w:eastAsiaTheme="minorEastAsia"/>
-              </w:rPr>
-              <w:instrText xml:space="preserve"> </w:instrText>
+              <w:instrText xml:space="preserve"> =D7-C7 </w:instrText>
             </w:r>
             <w:r>
               <w:rPr>
@@ -9736,7 +9768,7 @@
         </w:tc>
         <w:tc>
           <w:tcPr>
-            <w:tcW w:w="1930" w:type="dxa"/>
+            <w:tcW w:w="1917" w:type="dxa"/>
           </w:tcPr>
           <w:p>
             <w:pPr>
@@ -9755,19 +9787,7 @@
               <w:rPr>
                 <w:rFonts w:eastAsiaTheme="minorEastAsia"/>
               </w:rPr>
-              <w:instrText xml:space="preserve"> </w:instrText>
-            </w:r>
-            <w:r>
-              <w:rPr>
-                <w:rFonts w:eastAsiaTheme="minorEastAsia"/>
-              </w:rPr>
-              <w:instrText>=D7/C7</w:instrText>
-            </w:r>
-            <w:r>
-              <w:rPr>
-                <w:rFonts w:eastAsiaTheme="minorEastAsia"/>
-              </w:rPr>
-              <w:instrText xml:space="preserve"> </w:instrText>
+              <w:instrText xml:space="preserve"> =D7/C7 </w:instrText>
             </w:r>
             <w:r>
               <w:rPr>
@@ -9797,7 +9817,7 @@
         </w:trPr>
         <w:tc>
           <w:tcPr>
-            <w:tcW w:w="2830" w:type="dxa"/>
+            <w:tcW w:w="2793" w:type="dxa"/>
           </w:tcPr>
           <w:p>
             <w:pPr>
@@ -9840,7 +9860,7 @@
         </w:tc>
         <w:tc>
           <w:tcPr>
-            <w:tcW w:w="911" w:type="dxa"/>
+            <w:tcW w:w="1010" w:type="dxa"/>
           </w:tcPr>
           <w:p>
             <w:pPr>
@@ -9860,7 +9880,7 @@
         </w:tc>
         <w:tc>
           <w:tcPr>
-            <w:tcW w:w="1444" w:type="dxa"/>
+            <w:tcW w:w="1424" w:type="dxa"/>
           </w:tcPr>
           <w:p>
             <w:pPr>
@@ -9881,7 +9901,7 @@
         </w:tc>
         <w:tc>
           <w:tcPr>
-            <w:tcW w:w="1466" w:type="dxa"/>
+            <w:tcW w:w="1447" w:type="dxa"/>
           </w:tcPr>
           <w:p>
             <w:pPr>
@@ -9902,7 +9922,7 @@
         </w:tc>
         <w:tc>
           <w:tcPr>
-            <w:tcW w:w="1614" w:type="dxa"/>
+            <w:tcW w:w="1604" w:type="dxa"/>
           </w:tcPr>
           <w:p>
             <w:pPr>
@@ -9921,33 +9941,7 @@
               <w:rPr>
                 <w:rFonts w:eastAsiaTheme="minorEastAsia"/>
               </w:rPr>
-              <w:instrText xml:space="preserve"> =D</w:instrText>
-            </w:r>
-            <w:r>
-              <w:rPr>
-                <w:rFonts w:eastAsiaTheme="minorEastAsia"/>
-                <w:lang w:val="en-US"/>
-              </w:rPr>
-              <w:instrText>8</w:instrText>
-            </w:r>
-            <w:r>
-              <w:rPr>
-                <w:rFonts w:eastAsiaTheme="minorEastAsia"/>
-              </w:rPr>
-              <w:instrText>-C</w:instrText>
-            </w:r>
-            <w:r>
-              <w:rPr>
-                <w:rFonts w:eastAsiaTheme="minorEastAsia"/>
-                <w:lang w:val="en-US"/>
-              </w:rPr>
-              <w:instrText>8</w:instrText>
-            </w:r>
-            <w:r>
-              <w:rPr>
-                <w:rFonts w:eastAsiaTheme="minorEastAsia"/>
-              </w:rPr>
-              <w:instrText xml:space="preserve"> </w:instrText>
+              <w:instrText xml:space="preserve"> =D8-C8 </w:instrText>
             </w:r>
             <w:r>
               <w:rPr>
@@ -9972,7 +9966,7 @@
         </w:tc>
         <w:tc>
           <w:tcPr>
-            <w:tcW w:w="1930" w:type="dxa"/>
+            <w:tcW w:w="1917" w:type="dxa"/>
           </w:tcPr>
           <w:p>
             <w:pPr>
@@ -9991,19 +9985,7 @@
               <w:rPr>
                 <w:rFonts w:eastAsiaTheme="minorEastAsia"/>
               </w:rPr>
-              <w:instrText xml:space="preserve"> </w:instrText>
-            </w:r>
-            <w:r>
-              <w:rPr>
-                <w:rFonts w:eastAsiaTheme="minorEastAsia"/>
-              </w:rPr>
-              <w:instrText>=D8/C8</w:instrText>
-            </w:r>
-            <w:r>
-              <w:rPr>
-                <w:rFonts w:eastAsiaTheme="minorEastAsia"/>
-              </w:rPr>
-              <w:instrText xml:space="preserve"> </w:instrText>
+              <w:instrText xml:space="preserve"> =D8/C8 </w:instrText>
             </w:r>
             <w:r>
               <w:rPr>
@@ -10251,7 +10233,14 @@
         <w:rPr>
           <w:rFonts w:eastAsiaTheme="minorEastAsia"/>
         </w:rPr>
-        <w:t>где О</w:t>
+        <w:t xml:space="preserve">где </w:t>
+      </w:r>
+      <w:proofErr w:type="spellStart"/>
+      <w:r>
+        <w:rPr>
+          <w:rFonts w:eastAsiaTheme="minorEastAsia"/>
+        </w:rPr>
+        <w:t>О</w:t>
       </w:r>
       <w:r>
         <w:rPr>
@@ -10260,6 +10249,7 @@
         </w:rPr>
         <w:t>фнг</w:t>
       </w:r>
+      <w:proofErr w:type="spellEnd"/>
       <w:r>
         <w:rPr>
           <w:rFonts w:eastAsiaTheme="minorEastAsia"/>
@@ -10279,6 +10269,7 @@
           <w:rFonts w:eastAsiaTheme="minorEastAsia"/>
         </w:rPr>
       </w:pPr>
+      <w:proofErr w:type="spellStart"/>
       <w:r>
         <w:rPr>
           <w:rFonts w:eastAsiaTheme="minorEastAsia"/>
@@ -10292,6 +10283,7 @@
         </w:rPr>
         <w:t>фност</w:t>
       </w:r>
+      <w:proofErr w:type="spellEnd"/>
       <w:r>
         <w:rPr>
           <w:rFonts w:eastAsiaTheme="minorEastAsia"/>
@@ -10300,6 +10292,7 @@
       </w:r>
     </w:p>
     <w:p>
+      <w:proofErr w:type="spellStart"/>
       <w:r>
         <w:t>О</w:t>
       </w:r>
@@ -10309,6 +10302,7 @@
         </w:rPr>
         <w:t>фвыб</w:t>
       </w:r>
+      <w:proofErr w:type="spellEnd"/>
       <w:r>
         <w:t xml:space="preserve"> - стоимость выбывших основных фондов;</w:t>
       </w:r>
@@ -10429,7 +10423,11 @@
         <w:t>a</w:t>
       </w:r>
       <w:r>
-        <w:t>) Коэффициент поступления (К</w:t>
+        <w:t>) Коэффициент поступления (</w:t>
+      </w:r>
+      <w:proofErr w:type="spellStart"/>
+      <w:r>
+        <w:t>К</w:t>
       </w:r>
       <w:r>
         <w:rPr>
@@ -10437,6 +10435,7 @@
         </w:rPr>
         <w:t>пост</w:t>
       </w:r>
+      <w:proofErr w:type="spellEnd"/>
       <w:r>
         <w:t>) определяет отношение стоимости вновь поступивших основных фондов. к стоимости основных фондов. на конец отчетного периода.</w:t>
       </w:r>
@@ -10573,7 +10572,14 @@
         <w:rPr>
           <w:rFonts w:eastAsiaTheme="minorEastAsia"/>
         </w:rPr>
-        <w:t>Коэффициент выбытия (К</w:t>
+        <w:t>Коэффициент выбытия (</w:t>
+      </w:r>
+      <w:proofErr w:type="spellStart"/>
+      <w:r>
+        <w:rPr>
+          <w:rFonts w:eastAsiaTheme="minorEastAsia"/>
+        </w:rPr>
+        <w:t>К</w:t>
       </w:r>
       <w:r>
         <w:rPr>
@@ -10582,6 +10588,7 @@
         </w:rPr>
         <w:t>выб</w:t>
       </w:r>
+      <w:proofErr w:type="spellEnd"/>
       <w:r>
         <w:rPr>
           <w:rFonts w:eastAsiaTheme="minorEastAsia"/>
@@ -10739,7 +10746,21 @@
         <w:rPr>
           <w:rFonts w:eastAsiaTheme="minorEastAsia"/>
         </w:rPr>
-        <w:t>) Коэффициент интенсивности обновления (Кин)</w:t>
+        <w:t>) Коэффициент интенсивности обновления (</w:t>
+      </w:r>
+      <w:proofErr w:type="spellStart"/>
+      <w:r>
+        <w:rPr>
+          <w:rFonts w:eastAsiaTheme="minorEastAsia"/>
+        </w:rPr>
+        <w:t>Кин</w:t>
+      </w:r>
+      <w:proofErr w:type="spellEnd"/>
+      <w:r>
+        <w:rPr>
+          <w:rFonts w:eastAsiaTheme="minorEastAsia"/>
+        </w:rPr>
+        <w:t>)</w:t>
       </w:r>
     </w:p>
     <w:p>
@@ -11149,7 +11170,14 @@
         <w:rPr>
           <w:rFonts w:eastAsiaTheme="minorEastAsia"/>
         </w:rPr>
-        <w:t>ондоотдача (Ф</w:t>
+        <w:t>ондоотдача (</w:t>
+      </w:r>
+      <w:proofErr w:type="spellStart"/>
+      <w:r>
+        <w:rPr>
+          <w:rFonts w:eastAsiaTheme="minorEastAsia"/>
+        </w:rPr>
+        <w:t>Ф</w:t>
       </w:r>
       <w:r>
         <w:rPr>
@@ -11158,6 +11186,7 @@
         </w:rPr>
         <w:t>о</w:t>
       </w:r>
+      <w:proofErr w:type="spellEnd"/>
       <w:r>
         <w:rPr>
           <w:rFonts w:eastAsiaTheme="minorEastAsia"/>
@@ -11250,7 +11279,21 @@
         <w:rPr>
           <w:rFonts w:eastAsiaTheme="minorEastAsia"/>
         </w:rPr>
-        <w:t>Рентабельность основных фондов. (Ро) - частное от деления прибыли от основной деятельности на среднегодовую стоимость основных фондов.</w:t>
+        <w:t>Рентабельность основных фондов. (</w:t>
+      </w:r>
+      <w:proofErr w:type="spellStart"/>
+      <w:r>
+        <w:rPr>
+          <w:rFonts w:eastAsiaTheme="minorEastAsia"/>
+        </w:rPr>
+        <w:t>Ро</w:t>
+      </w:r>
+      <w:proofErr w:type="spellEnd"/>
+      <w:r>
+        <w:rPr>
+          <w:rFonts w:eastAsiaTheme="minorEastAsia"/>
+        </w:rPr>
+        <w:t>) - частное от деления прибыли от основной деятельности на среднегодовую стоимость основных фондов.</w:t>
       </w:r>
       <w:r>
         <w:rPr>
@@ -11302,6 +11345,7 @@
         </w:rPr>
         <w:t xml:space="preserve"> (</w:t>
       </w:r>
+      <w:proofErr w:type="spellStart"/>
       <w:r>
         <w:rPr>
           <w:rFonts w:eastAsiaTheme="minorEastAsia"/>
@@ -11313,7 +11357,15 @@
           <w:rFonts w:eastAsiaTheme="minorEastAsia"/>
           <w:vertAlign w:val="subscript"/>
         </w:rPr>
-        <w:t xml:space="preserve">о </w:t>
+        <w:t>о</w:t>
+      </w:r>
+      <w:proofErr w:type="spellEnd"/>
+      <w:r>
+        <w:rPr>
+          <w:rFonts w:eastAsiaTheme="minorEastAsia"/>
+          <w:vertAlign w:val="subscript"/>
+        </w:rPr>
+        <w:t xml:space="preserve"> </w:t>
       </w:r>
       <w:r>
         <w:rPr>
@@ -11347,6 +11399,7 @@
         </w:rPr>
         <w:t xml:space="preserve"> = </w:t>
       </w:r>
+      <w:proofErr w:type="spellStart"/>
       <w:r>
         <w:rPr>
           <w:rFonts w:eastAsiaTheme="minorEastAsia"/>
@@ -11360,6 +11413,7 @@
         </w:rPr>
         <w:t>о</w:t>
       </w:r>
+      <w:proofErr w:type="spellEnd"/>
       <w:r>
         <w:rPr>
           <w:rFonts w:eastAsiaTheme="minorEastAsia"/>
@@ -11596,13 +11650,7 @@
             <w:rPr>
               <w:rFonts w:ascii="Cambria Math" w:eastAsiaTheme="minorEastAsia" w:hAnsi="Cambria Math"/>
             </w:rPr>
-            <m:t>+</m:t>
-          </m:r>
-          <m:r>
-            <w:rPr>
-              <w:rFonts w:ascii="Cambria Math" w:eastAsiaTheme="minorEastAsia" w:hAnsi="Cambria Math"/>
-            </w:rPr>
-            <m:t>∆</m:t>
+            <m:t>+∆</m:t>
           </m:r>
           <m:sSub>
             <m:sSubPr>
@@ -11960,7 +12008,11 @@
         <w:t>3) Продолжительность одного</w:t>
       </w:r>
       <w:r>
-        <w:t xml:space="preserve"> оборота оборотных средств (Т</w:t>
+        <w:t xml:space="preserve"> оборота оборотных средств (</w:t>
+      </w:r>
+      <w:proofErr w:type="spellStart"/>
+      <w:r>
+        <w:t>Т</w:t>
       </w:r>
       <w:r>
         <w:rPr>
@@ -11968,6 +12020,7 @@
         </w:rPr>
         <w:t>обс</w:t>
       </w:r>
+      <w:proofErr w:type="spellEnd"/>
       <w:r>
         <w:t xml:space="preserve">) </w:t>
       </w:r>
@@ -12008,13 +12061,7 @@
                 <w:rPr>
                   <w:rFonts w:ascii="Cambria Math" w:eastAsiaTheme="minorEastAsia" w:hAnsi="Cambria Math"/>
                 </w:rPr>
-                <m:t>об</m:t>
-              </m:r>
-              <m:r>
-                <w:rPr>
-                  <w:rFonts w:ascii="Cambria Math" w:eastAsiaTheme="minorEastAsia" w:hAnsi="Cambria Math"/>
-                </w:rPr>
-                <m:t>с</m:t>
+                <m:t>обс</m:t>
               </m:r>
             </m:sub>
           </m:sSub>
@@ -12307,6 +12354,7 @@
                 <w:rFonts w:eastAsiaTheme="minorEastAsia"/>
               </w:rPr>
             </w:pPr>
+            <w:bookmarkStart w:id="2" w:name="_GoBack" w:colFirst="4" w:colLast="5"/>
             <w:r>
               <w:rPr>
                 <w:rFonts w:eastAsiaTheme="minorEastAsia"/>
@@ -12510,6 +12558,7 @@
                 <w:rFonts w:eastAsiaTheme="minorEastAsia"/>
               </w:rPr>
             </w:pPr>
+            <w:proofErr w:type="spellStart"/>
             <w:r>
               <w:rPr>
                 <w:rFonts w:eastAsiaTheme="minorEastAsia"/>
@@ -12523,6 +12572,7 @@
               </w:rPr>
               <w:t>об</w:t>
             </w:r>
+            <w:proofErr w:type="spellEnd"/>
           </w:p>
         </w:tc>
         <w:tc>
@@ -12658,19 +12708,7 @@
               <w:rPr>
                 <w:rFonts w:eastAsiaTheme="minorEastAsia"/>
               </w:rPr>
-              <w:instrText xml:space="preserve"> </w:instrText>
-            </w:r>
-            <w:r>
-              <w:rPr>
-                <w:rFonts w:eastAsiaTheme="minorEastAsia"/>
-              </w:rPr>
-              <w:instrText>=D4</w:instrText>
-            </w:r>
-            <w:r>
-              <w:rPr>
-                <w:rFonts w:eastAsiaTheme="minorEastAsia"/>
-              </w:rPr>
-              <w:instrText>/C</w:instrText>
+              <w:instrText xml:space="preserve"> =D4/C</w:instrText>
             </w:r>
             <w:r>
               <w:rPr>
@@ -12742,6 +12780,7 @@
                 <w:rFonts w:eastAsiaTheme="minorEastAsia"/>
               </w:rPr>
             </w:pPr>
+            <w:proofErr w:type="spellStart"/>
             <w:r>
               <w:rPr>
                 <w:rFonts w:eastAsiaTheme="minorEastAsia"/>
@@ -12755,6 +12794,7 @@
               </w:rPr>
               <w:t>обс</w:t>
             </w:r>
+            <w:proofErr w:type="spellEnd"/>
           </w:p>
         </w:tc>
         <w:tc>
@@ -12937,11 +12977,10 @@
               </w:rPr>
               <w:fldChar w:fldCharType="end"/>
             </w:r>
-            <w:bookmarkStart w:id="2" w:name="_GoBack"/>
-            <w:bookmarkEnd w:id="2"/>
           </w:p>
         </w:tc>
       </w:tr>
+      <w:bookmarkEnd w:id="2"/>
     </w:tbl>
     <w:p>
       <w:pPr>
@@ -12955,13 +12994,7 @@
     </w:p>
     <w:p>
       <w:r>
-        <w:t>На основе рассчитанных пока</w:t>
-      </w:r>
-      <w:r>
-        <w:t xml:space="preserve">зателей можно сделать следующие </w:t>
-      </w:r>
-      <w:r>
-        <w:t>выводы:</w:t>
+        <w:t>На основе рассчитанных показателей можно сделать следующие выводы:</w:t>
       </w:r>
     </w:p>
     <w:p>
@@ -13018,19 +13051,7 @@
         </w:numPr>
       </w:pPr>
       <w:r>
-        <w:t>Зубарева В.Д. «Финансово</w:t>
-      </w:r>
-      <w:r>
-        <w:t xml:space="preserve">-экономический анализ проектных решений в нефтегазовой </w:t>
-      </w:r>
-      <w:r>
-        <w:t>промышленности» М.</w:t>
-      </w:r>
-      <w:r>
-        <w:t xml:space="preserve"> </w:t>
-      </w:r>
-      <w:r>
-        <w:t>Нефть и газ, 2015 год.</w:t>
+        <w:t>Зубарева В.Д. «Финансово-экономический анализ проектных решений в нефтегазовой промышленности» М. Нефть и газ, 2015 год.</w:t>
       </w:r>
     </w:p>
     <w:p>
@@ -13042,31 +13063,7 @@
         </w:numPr>
       </w:pPr>
       <w:r>
-        <w:t>/Электронный ресурс/ Клочко</w:t>
-      </w:r>
-      <w:r>
-        <w:t>ва, Е. Н. Экономика организации</w:t>
-      </w:r>
-      <w:r>
-        <w:t>;</w:t>
-      </w:r>
-      <w:r>
-        <w:t xml:space="preserve"> </w:t>
-      </w:r>
-      <w:r>
-        <w:t xml:space="preserve">учебник для СПО / Е. Н. Клочкова, </w:t>
-      </w:r>
-      <w:r>
-        <w:t>В. И. Кузнецов, Т. Е. Платонова</w:t>
-      </w:r>
-      <w:r>
-        <w:t>; под ред.</w:t>
-      </w:r>
-      <w:r>
-        <w:t xml:space="preserve"> В. Н. Клочковой. — М.</w:t>
-      </w:r>
-      <w:r>
-        <w:t>: Издательство Юрайт, 2017. — 447 с.</w:t>
+        <w:t>/Электронный ресурс/ Клочкова, Е. Н. Экономика организации; учебник для СПО / Е. Н. Клочкова, В. И. Кузнецов, Т. Е. Платонова; под ред. В. Н. Клочковой. — М.: Издательство Юрайт, 2017. — 447 с.</w:t>
       </w:r>
     </w:p>
     <w:p>
@@ -13078,28 +13075,7 @@
         </w:numPr>
       </w:pPr>
       <w:r>
-        <w:t>/Электронный ресурс/ Барышнико</w:t>
-      </w:r>
-      <w:r>
-        <w:t>ва, Н. А. Экономика организации</w:t>
-      </w:r>
-      <w:r>
-        <w:t>:</w:t>
-      </w:r>
-      <w:r>
-        <w:t xml:space="preserve"> </w:t>
-      </w:r>
-      <w:r>
-        <w:t>учебное пособие для СПО / Н. А. Барышникова, Т. А. Матеуш, М. Г. Миронов.</w:t>
-      </w:r>
-      <w:r>
-        <w:t xml:space="preserve"> </w:t>
-      </w:r>
-      <w:r>
-        <w:t>—</w:t>
-      </w:r>
-      <w:r>
-        <w:t xml:space="preserve"> 2 = изд., перераб</w:t>
+        <w:t>/Электронный ресурс/ Барышникова, Н. А. Экономика организации: учебное пособие для СПО / Н. А. Барышникова, Т. А. Матеуш, М. Г. Миронов. — 2 = изд., перераб</w:t>
       </w:r>
       <w:proofErr w:type="gramStart"/>
       <w:r>
@@ -13107,16 +13083,7 @@
       </w:r>
       <w:proofErr w:type="gramEnd"/>
       <w:r>
-        <w:t xml:space="preserve"> и доп. — М.</w:t>
-      </w:r>
-      <w:r>
-        <w:t>: Издательство Юрайт, 2017. — 191 с. —</w:t>
-      </w:r>
-      <w:r>
-        <w:t xml:space="preserve"> (Серия</w:t>
-      </w:r>
-      <w:r>
-        <w:t>: Профессиональное образование).</w:t>
+        <w:t xml:space="preserve"> и доп. — М.: Издательство Юрайт, 2017. — 191 с. — (Серия: Профессиональное образование).</w:t>
       </w:r>
     </w:p>
     <w:sectPr>
@@ -14723,7 +14690,7 @@
 </file>
 
 <file path=customXml/itemProps1.xml><?xml version="1.0" encoding="utf-8"?>
-<ds:datastoreItem xmlns:ds="http://schemas.openxmlformats.org/officeDocument/2006/customXml" ds:itemID="{239599DA-867E-4927-9480-27AFB6C2BFC2}">
+<ds:datastoreItem xmlns:ds="http://schemas.openxmlformats.org/officeDocument/2006/customXml" ds:itemID="{E05DFA7C-2502-4D0F-AB3A-9B205C2FC004}">
   <ds:schemaRefs>
     <ds:schemaRef ds:uri="http://schemas.openxmlformats.org/officeDocument/2006/bibliography"/>
   </ds:schemaRefs>

</xml_diff>